<commit_message>
[labwork] Task 7 and Business Template update
</commit_message>
<xml_diff>
--- a/Hanna_Klimovich/docs/Business_Template.docx
+++ b/Hanna_Klimovich/docs/Business_Template.docx
@@ -1104,140 +1104,1083 @@
     </w:p>
     <w:p>
       <w:pPr>
-        <w:pStyle w:val="BodyText"/>
-      </w:pPr>
-      <w:r>
-        <w:t xml:space="preserve">DWH will provide marketing department of the airline company with the information on amount of miles flown per customer and amount of money spend.  </w:t>
-      </w:r>
-    </w:p>
-    <w:p>
-      <w:pPr>
-        <w:pStyle w:val="Heading2"/>
-      </w:pPr>
-      <w:bookmarkStart w:id="6" w:name="_Toc412572571"/>
-      <w:r>
-        <w:t>P</w:t>
-      </w:r>
-      <w:r>
-        <w:t xml:space="preserve">roblems </w:t>
-      </w:r>
-      <w:r>
-        <w:t>b</w:t>
-      </w:r>
-      <w:r>
-        <w:t xml:space="preserve">ecause of </w:t>
-      </w:r>
-      <w:r>
-        <w:t>p</w:t>
-      </w:r>
-      <w:r>
-        <w:t xml:space="preserve">oor </w:t>
-      </w:r>
-      <w:r>
-        <w:t>d</w:t>
-      </w:r>
-      <w:r>
-        <w:t xml:space="preserve">ata </w:t>
-      </w:r>
-      <w:r>
-        <w:t>m</w:t>
-      </w:r>
-      <w:r>
-        <w:t>anagemen</w:t>
-      </w:r>
-      <w:r>
-        <w:t>t</w:t>
-      </w:r>
+        <w:keepNext/>
+        <w:numPr>
+          <w:ilvl w:val="1"/>
+          <w:numId w:val="3"/>
+        </w:numPr>
+        <w:tabs>
+          <w:tab w:val="num" w:pos="360"/>
+        </w:tabs>
+        <w:spacing w:before="240" w:after="60"/>
+        <w:ind w:left="0"/>
+        <w:outlineLvl w:val="1"/>
+        <w:rPr>
+          <w:rFonts w:ascii="Arial" w:hAnsi="Arial"/>
+          <w:b/>
+        </w:rPr>
+      </w:pPr>
+      <w:bookmarkStart w:id="6" w:name="_Toc412572573"/>
+      <w:r>
+        <w:rPr>
+          <w:rFonts w:ascii="Arial" w:hAnsi="Arial"/>
+          <w:b/>
+        </w:rPr>
+        <w:t>Business background</w:t>
+      </w:r>
+    </w:p>
+    <w:p>
+      <w:pPr>
+        <w:keepLines/>
+        <w:spacing w:after="120"/>
+      </w:pPr>
+      <w:r>
+        <w:t xml:space="preserve">DWH will provide research department of the all airports and companies schedule with flight performance information (departures, arrivals, etc.).  </w:t>
+      </w:r>
+    </w:p>
+    <w:p>
+      <w:pPr>
+        <w:keepNext/>
+        <w:numPr>
+          <w:ilvl w:val="1"/>
+          <w:numId w:val="3"/>
+        </w:numPr>
+        <w:tabs>
+          <w:tab w:val="num" w:pos="360"/>
+        </w:tabs>
+        <w:spacing w:before="240" w:after="60"/>
+        <w:ind w:left="0"/>
+        <w:outlineLvl w:val="1"/>
+        <w:rPr>
+          <w:rFonts w:ascii="Arial" w:hAnsi="Arial"/>
+          <w:b/>
+        </w:rPr>
+      </w:pPr>
+      <w:bookmarkStart w:id="7" w:name="_Toc412572571"/>
+      <w:r>
+        <w:rPr>
+          <w:rFonts w:ascii="Arial" w:hAnsi="Arial"/>
+          <w:b/>
+        </w:rPr>
+        <w:t>Problems because of poor data management</w:t>
+      </w:r>
+      <w:bookmarkEnd w:id="7"/>
+    </w:p>
+    <w:p>
+      <w:pPr>
+        <w:keepLines/>
+        <w:spacing w:after="120"/>
+      </w:pPr>
+      <w:r>
+        <w:t xml:space="preserve">Today it’s hard to know/analyze data about flight performance. </w:t>
+      </w:r>
+    </w:p>
+    <w:p>
+      <w:pPr>
+        <w:keepNext/>
+        <w:numPr>
+          <w:ilvl w:val="1"/>
+          <w:numId w:val="3"/>
+        </w:numPr>
+        <w:tabs>
+          <w:tab w:val="num" w:pos="360"/>
+        </w:tabs>
+        <w:spacing w:before="240" w:after="60"/>
+        <w:ind w:left="0"/>
+        <w:outlineLvl w:val="1"/>
+        <w:rPr>
+          <w:rFonts w:ascii="Arial" w:hAnsi="Arial"/>
+          <w:b/>
+        </w:rPr>
+      </w:pPr>
+      <w:bookmarkStart w:id="8" w:name="_Toc412572572"/>
+      <w:r>
+        <w:rPr>
+          <w:rFonts w:ascii="Arial" w:hAnsi="Arial"/>
+          <w:b/>
+        </w:rPr>
+        <w:t>Benefits from implementing a Data Warehouse</w:t>
+      </w:r>
+      <w:bookmarkEnd w:id="8"/>
+    </w:p>
+    <w:p>
+      <w:pPr>
+        <w:keepLines/>
+        <w:spacing w:after="120"/>
+      </w:pPr>
+      <w:r>
+        <w:t xml:space="preserve">As a result the data will have performance statistics that can be analyzed to improve companies and airports schedule and gain more passengers by static time flights. </w:t>
+      </w:r>
+    </w:p>
+    <w:p>
+      <w:pPr>
+        <w:pStyle w:val="Heading1"/>
+      </w:pPr>
+      <w:r>
+        <w:t>Dimensions of a Business</w:t>
+      </w:r>
+      <w:bookmarkStart w:id="9" w:name="_Hlk314571188"/>
       <w:bookmarkEnd w:id="6"/>
     </w:p>
     <w:p>
       <w:pPr>
-        <w:pStyle w:val="BodyText"/>
-      </w:pPr>
-      <w:r>
-        <w:t xml:space="preserve">Today it’s hard to know who fly more often than others (in miles) and is it depend on the cost of airline ticket. </w:t>
-      </w:r>
-    </w:p>
-    <w:p>
-      <w:pPr>
-        <w:pStyle w:val="Heading2"/>
-      </w:pPr>
-      <w:bookmarkStart w:id="7" w:name="_Toc412572572"/>
-      <w:r>
-        <w:t>Benefits from implementing a Data Warehouse</w:t>
-      </w:r>
-      <w:bookmarkEnd w:id="7"/>
-    </w:p>
-    <w:p>
-      <w:pPr>
-        <w:pStyle w:val="BodyText"/>
-      </w:pPr>
-      <w:r>
-        <w:t xml:space="preserve">As a result the data with often customers will be provided to give them bonuses and list of rare passengers might be stimulated with the help of marketing strategies. </w:t>
-      </w:r>
-      <w:bookmarkStart w:id="8" w:name="_GoBack"/>
-      <w:bookmarkEnd w:id="8"/>
+        <w:spacing w:before="60" w:after="120"/>
+        <w:ind w:left="360" w:hanging="360"/>
+        <w:contextualSpacing/>
+      </w:pPr>
+      <w:bookmarkStart w:id="10" w:name="_GoBack"/>
+      <w:bookmarkEnd w:id="10"/>
+    </w:p>
+    <w:p>
+      <w:pPr>
+        <w:numPr>
+          <w:ilvl w:val="0"/>
+          <w:numId w:val="16"/>
+        </w:numPr>
+        <w:spacing w:before="60" w:after="120"/>
+        <w:contextualSpacing/>
+      </w:pPr>
+      <w:r>
+        <w:rPr>
+          <w:b/>
+        </w:rPr>
+        <w:t>Time Dim</w:t>
+      </w:r>
+      <w:r>
+        <w:t xml:space="preserve"> </w:t>
+      </w:r>
+      <w:r>
+        <w:br/>
+        <w:t>year, quarter, month, day of month, day of week, flight date(yyyymmdd)</w:t>
+      </w:r>
+    </w:p>
+    <w:p>
+      <w:pPr>
+        <w:numPr>
+          <w:ilvl w:val="0"/>
+          <w:numId w:val="16"/>
+        </w:numPr>
+        <w:spacing w:before="60" w:after="120"/>
+        <w:contextualSpacing/>
+      </w:pPr>
+      <w:r>
+        <w:rPr>
+          <w:b/>
+        </w:rPr>
+        <w:t>Airline Dim</w:t>
+      </w:r>
+      <w:r>
+        <w:br/>
+        <w:t>Unique Carrier Code, Airline ID, Carrier, Tail Number, Flight Number</w:t>
+      </w:r>
+    </w:p>
+    <w:p>
+      <w:pPr>
+        <w:numPr>
+          <w:ilvl w:val="0"/>
+          <w:numId w:val="16"/>
+        </w:numPr>
+        <w:spacing w:before="60" w:after="120"/>
+        <w:contextualSpacing/>
+      </w:pPr>
+      <w:r>
+        <w:rPr>
+          <w:b/>
+        </w:rPr>
+        <w:t>Origin Dim</w:t>
+      </w:r>
+      <w:r>
+        <w:br/>
+        <w:t>Origin Airport ID, Origin Airport Seq ID, Origin City Marke tID, Origin Airport, Origin City Name, Origin State Code, Origin State Name, Origin Airport World Area Code</w:t>
+      </w:r>
+    </w:p>
+    <w:p>
+      <w:pPr>
+        <w:numPr>
+          <w:ilvl w:val="0"/>
+          <w:numId w:val="16"/>
+        </w:numPr>
+        <w:spacing w:before="60" w:after="120"/>
+        <w:contextualSpacing/>
+        <w:rPr>
+          <w:b/>
+        </w:rPr>
+      </w:pPr>
+      <w:r>
+        <w:rPr>
+          <w:b/>
+        </w:rPr>
+        <w:t>Destination Dim</w:t>
+      </w:r>
+    </w:p>
+    <w:p>
+      <w:pPr>
+        <w:spacing w:before="60" w:after="120"/>
+        <w:ind w:left="2880" w:hanging="2160"/>
+        <w:contextualSpacing/>
+      </w:pPr>
+      <w:r>
+        <w:t>DestAirportID</w:t>
+      </w:r>
+      <w:r>
+        <w:tab/>
+        <w:t>Destination Airport, Airport ID. An identification number assigned by US DOT to identify a unique airport. Use this field for airport analysis across a range of years because an airport can change its airport code and airport codes can be reused.</w:t>
+      </w:r>
+      <w:r>
+        <w:tab/>
+      </w:r>
+      <w:r>
+        <w:tab/>
+      </w:r>
+    </w:p>
+    <w:p>
+      <w:pPr>
+        <w:spacing w:before="60" w:after="120"/>
+        <w:ind w:left="2880" w:hanging="2160"/>
+        <w:contextualSpacing/>
+      </w:pPr>
+      <w:r>
+        <w:t>DestAirportSeqID</w:t>
+      </w:r>
+      <w:r>
+        <w:tab/>
+        <w:t>Destination Airport, Airport Sequence ID. An identification number assigned by US DOT to identify a unique airport at a given point of time. Airport attributes, such as airport name or coordinates, may change over time.</w:t>
+      </w:r>
+      <w:r>
+        <w:tab/>
+      </w:r>
+      <w:r>
+        <w:tab/>
+      </w:r>
+    </w:p>
+    <w:p>
+      <w:pPr>
+        <w:spacing w:before="60" w:after="120"/>
+        <w:ind w:left="2880" w:hanging="2160"/>
+        <w:contextualSpacing/>
+      </w:pPr>
+      <w:r>
+        <w:t>DestCityMarketID</w:t>
+      </w:r>
+      <w:r>
+        <w:tab/>
+        <w:t>Destination Airport, City Market ID. City Market ID is an identification number assigned by US DOT to identify a city market. Use this field to consolidate airports serving the same city market.</w:t>
+      </w:r>
+      <w:r>
+        <w:tab/>
+      </w:r>
+      <w:r>
+        <w:tab/>
+      </w:r>
+    </w:p>
+    <w:p>
+      <w:pPr>
+        <w:spacing w:before="60" w:after="120"/>
+        <w:ind w:left="720"/>
+        <w:contextualSpacing/>
+      </w:pPr>
+      <w:r>
+        <w:t>Dest</w:t>
+      </w:r>
+      <w:r>
+        <w:tab/>
+      </w:r>
+      <w:r>
+        <w:tab/>
+      </w:r>
+      <w:r>
+        <w:tab/>
+        <w:t>Destination Airport</w:t>
+      </w:r>
+      <w:r>
+        <w:tab/>
+      </w:r>
+      <w:r>
+        <w:tab/>
+      </w:r>
+    </w:p>
+    <w:p>
+      <w:pPr>
+        <w:spacing w:before="60" w:after="120"/>
+        <w:ind w:left="720"/>
+        <w:contextualSpacing/>
+      </w:pPr>
+      <w:r>
+        <w:t>DestCityName</w:t>
+      </w:r>
+      <w:r>
+        <w:tab/>
+      </w:r>
+      <w:r>
+        <w:tab/>
+        <w:t>Destination Airport, City Name</w:t>
+      </w:r>
+      <w:r>
+        <w:tab/>
+      </w:r>
+      <w:r>
+        <w:tab/>
+        <w:t xml:space="preserve"> </w:t>
+      </w:r>
+    </w:p>
+    <w:p>
+      <w:pPr>
+        <w:spacing w:before="60" w:after="120"/>
+        <w:ind w:left="720"/>
+        <w:contextualSpacing/>
+      </w:pPr>
+      <w:r>
+        <w:t>DestState</w:t>
+      </w:r>
+      <w:r>
+        <w:tab/>
+      </w:r>
+      <w:r>
+        <w:tab/>
+        <w:t>Destination Airport, State Code</w:t>
+      </w:r>
+      <w:r>
+        <w:tab/>
+      </w:r>
+      <w:r>
+        <w:tab/>
+      </w:r>
+    </w:p>
+    <w:p>
+      <w:pPr>
+        <w:spacing w:before="60" w:after="120"/>
+        <w:ind w:left="720"/>
+        <w:contextualSpacing/>
+      </w:pPr>
+      <w:r>
+        <w:t>DestStateFips</w:t>
+      </w:r>
+      <w:r>
+        <w:tab/>
+      </w:r>
+      <w:r>
+        <w:tab/>
+        <w:t>Destination Airport, State Fips</w:t>
+      </w:r>
+      <w:r>
+        <w:tab/>
+      </w:r>
+      <w:r>
+        <w:tab/>
+      </w:r>
+    </w:p>
+    <w:p>
+      <w:pPr>
+        <w:spacing w:before="60" w:after="120"/>
+        <w:ind w:left="720"/>
+        <w:contextualSpacing/>
+      </w:pPr>
+      <w:r>
+        <w:t>DestStateName</w:t>
+      </w:r>
+      <w:r>
+        <w:tab/>
+      </w:r>
+      <w:r>
+        <w:tab/>
+        <w:t>Destination Airport, State Name</w:t>
+      </w:r>
+      <w:r>
+        <w:tab/>
+      </w:r>
+      <w:r>
+        <w:tab/>
+        <w:t xml:space="preserve"> </w:t>
+      </w:r>
+    </w:p>
+    <w:p>
+      <w:pPr>
+        <w:spacing w:before="60" w:after="120"/>
+        <w:ind w:left="360" w:firstLine="360"/>
+        <w:contextualSpacing/>
+        <w:rPr>
+          <w:b/>
+        </w:rPr>
+      </w:pPr>
+      <w:r>
+        <w:t>DestWac</w:t>
+      </w:r>
+      <w:r>
+        <w:tab/>
+      </w:r>
+      <w:r>
+        <w:tab/>
+        <w:t>Destination Airport, World Area Code</w:t>
+      </w:r>
+      <w:r>
+        <w:tab/>
+      </w:r>
+      <w:r>
+        <w:rPr>
+          <w:b/>
+        </w:rPr>
+        <w:tab/>
+      </w:r>
+    </w:p>
+    <w:p>
+      <w:pPr>
+        <w:numPr>
+          <w:ilvl w:val="0"/>
+          <w:numId w:val="16"/>
+        </w:numPr>
+        <w:spacing w:before="60" w:after="120"/>
+        <w:contextualSpacing/>
+        <w:rPr>
+          <w:b/>
+        </w:rPr>
+      </w:pPr>
+      <w:r>
+        <w:rPr>
+          <w:b/>
+        </w:rPr>
+        <w:t>Departure Dim</w:t>
+      </w:r>
+    </w:p>
+    <w:p>
+      <w:pPr>
+        <w:spacing w:before="60" w:after="120"/>
+        <w:ind w:left="360" w:firstLine="360"/>
+        <w:contextualSpacing/>
+      </w:pPr>
+      <w:r>
+        <w:t>CRSDepTime</w:t>
+      </w:r>
+      <w:r>
+        <w:tab/>
+      </w:r>
+      <w:r>
+        <w:tab/>
+        <w:t>(CRS Departure Time (local time: hhmm))</w:t>
+      </w:r>
+      <w:r>
+        <w:tab/>
+      </w:r>
+      <w:r>
+        <w:tab/>
+        <w:t xml:space="preserve"> </w:t>
+      </w:r>
+    </w:p>
+    <w:p>
+      <w:pPr>
+        <w:spacing w:before="60" w:after="120"/>
+        <w:ind w:left="360" w:firstLine="360"/>
+        <w:contextualSpacing/>
+      </w:pPr>
+      <w:r>
+        <w:t xml:space="preserve"> DepTime</w:t>
+      </w:r>
+      <w:r>
+        <w:tab/>
+      </w:r>
+      <w:r>
+        <w:tab/>
+        <w:t>(Actual Departure Time (local time: hhmm))</w:t>
+      </w:r>
+      <w:r>
+        <w:tab/>
+      </w:r>
+      <w:r>
+        <w:tab/>
+        <w:t xml:space="preserve"> </w:t>
+      </w:r>
+    </w:p>
+    <w:p>
+      <w:pPr>
+        <w:spacing w:before="60" w:after="120"/>
+        <w:ind w:left="360"/>
+        <w:contextualSpacing/>
+      </w:pPr>
+      <w:r>
+        <w:t xml:space="preserve"> </w:t>
+      </w:r>
+      <w:r>
+        <w:tab/>
+        <w:t>DepDelay</w:t>
+      </w:r>
+      <w:r>
+        <w:tab/>
+      </w:r>
+      <w:r>
+        <w:tab/>
+        <w:t>(Difference in minutes between scheduled and actual departure time. Early departures show negative numbers.)</w:t>
+      </w:r>
+      <w:r>
+        <w:tab/>
+      </w:r>
+      <w:r>
+        <w:tab/>
+        <w:t xml:space="preserve"> </w:t>
+      </w:r>
+    </w:p>
+    <w:p>
+      <w:pPr>
+        <w:spacing w:before="60" w:after="120"/>
+        <w:ind w:left="360" w:firstLine="360"/>
+        <w:contextualSpacing/>
+      </w:pPr>
+      <w:r>
+        <w:t xml:space="preserve"> DepDelayMinutes</w:t>
+      </w:r>
+      <w:r>
+        <w:tab/>
+        <w:t>(Difference in minutes between scheduled and actual departure time. Early departures set to 0.)</w:t>
+      </w:r>
+      <w:r>
+        <w:tab/>
+      </w:r>
+      <w:r>
+        <w:tab/>
+        <w:t xml:space="preserve"> </w:t>
+      </w:r>
+    </w:p>
+    <w:p>
+      <w:pPr>
+        <w:spacing w:before="60" w:after="120"/>
+        <w:ind w:left="360" w:firstLine="360"/>
+        <w:contextualSpacing/>
+      </w:pPr>
+      <w:r>
+        <w:t xml:space="preserve"> DepDel15</w:t>
+      </w:r>
+      <w:r>
+        <w:tab/>
+      </w:r>
+      <w:r>
+        <w:tab/>
+        <w:t>(Departure Delay Indicator, 15 Minutes or More (1=Yes))</w:t>
+      </w:r>
+    </w:p>
+    <w:p>
+      <w:pPr>
+        <w:spacing w:before="60" w:after="120"/>
+        <w:ind w:left="360"/>
+        <w:contextualSpacing/>
+      </w:pPr>
+      <w:r>
+        <w:t xml:space="preserve"> </w:t>
+      </w:r>
+      <w:r>
+        <w:tab/>
+        <w:t xml:space="preserve"> DepartureDelayGroups</w:t>
+      </w:r>
+      <w:r>
+        <w:tab/>
+        <w:t>(Departure Delay intervals, every (15 minutes from &lt;-15 to &gt;180))</w:t>
+      </w:r>
+      <w:r>
+        <w:tab/>
+      </w:r>
+    </w:p>
+    <w:p>
+      <w:pPr>
+        <w:spacing w:before="60" w:after="120"/>
+        <w:ind w:left="360" w:firstLine="360"/>
+        <w:contextualSpacing/>
+      </w:pPr>
+      <w:r>
+        <w:t xml:space="preserve"> DepTimeBlk</w:t>
+      </w:r>
+      <w:r>
+        <w:tab/>
+      </w:r>
+      <w:r>
+        <w:tab/>
+        <w:t>(CRS Departure Time Block, Hourly Intervals)</w:t>
+      </w:r>
+      <w:r>
+        <w:tab/>
+      </w:r>
+      <w:r>
+        <w:tab/>
+      </w:r>
+    </w:p>
+    <w:p>
+      <w:pPr>
+        <w:spacing w:before="60" w:after="120"/>
+        <w:ind w:left="360" w:firstLine="360"/>
+        <w:contextualSpacing/>
+      </w:pPr>
+      <w:r>
+        <w:t xml:space="preserve"> TaxiOut</w:t>
+      </w:r>
+      <w:r>
+        <w:tab/>
+        <w:t xml:space="preserve"> </w:t>
+      </w:r>
+      <w:r>
+        <w:tab/>
+      </w:r>
+      <w:r>
+        <w:tab/>
+        <w:t>(Taxi Out Time, in Minutes)</w:t>
+      </w:r>
+      <w:r>
+        <w:tab/>
+      </w:r>
+      <w:r>
+        <w:tab/>
+        <w:t xml:space="preserve"> </w:t>
+      </w:r>
+    </w:p>
+    <w:p>
+      <w:pPr>
+        <w:spacing w:before="60" w:after="120"/>
+        <w:ind w:left="1080" w:hanging="360"/>
+        <w:contextualSpacing/>
+        <w:rPr>
+          <w:b/>
+        </w:rPr>
+      </w:pPr>
+      <w:r>
+        <w:t xml:space="preserve"> WheelsOff</w:t>
+      </w:r>
+      <w:r>
+        <w:tab/>
+      </w:r>
+      <w:r>
+        <w:tab/>
+        <w:t>(Wheels Off Time (local time: hhmm))</w:t>
+      </w:r>
+      <w:r>
+        <w:rPr>
+          <w:b/>
+        </w:rPr>
+        <w:tab/>
+      </w:r>
+      <w:r>
+        <w:rPr>
+          <w:b/>
+        </w:rPr>
+        <w:tab/>
+      </w:r>
+    </w:p>
+    <w:p>
+      <w:pPr>
+        <w:numPr>
+          <w:ilvl w:val="0"/>
+          <w:numId w:val="16"/>
+        </w:numPr>
+        <w:spacing w:before="60" w:after="120"/>
+        <w:contextualSpacing/>
+        <w:rPr>
+          <w:b/>
+        </w:rPr>
+      </w:pPr>
+      <w:r>
+        <w:rPr>
+          <w:b/>
+        </w:rPr>
+        <w:t>Arrival Dim</w:t>
+      </w:r>
+    </w:p>
+    <w:p>
+      <w:pPr>
+        <w:spacing w:before="60" w:after="120"/>
+        <w:ind w:left="720"/>
+        <w:contextualSpacing/>
+      </w:pPr>
+      <w:r>
+        <w:lastRenderedPageBreak/>
+        <w:t xml:space="preserve">WheelsOn </w:t>
+      </w:r>
+      <w:r>
+        <w:tab/>
+        <w:t>(Wheels On Time (local time: hhmm))</w:t>
+      </w:r>
+      <w:r>
+        <w:tab/>
+        <w:t xml:space="preserve"> </w:t>
+      </w:r>
+    </w:p>
+    <w:p>
+      <w:pPr>
+        <w:spacing w:before="60" w:after="120"/>
+        <w:ind w:left="720"/>
+        <w:contextualSpacing/>
+      </w:pPr>
+      <w:r>
+        <w:t>TaxiIn</w:t>
+      </w:r>
+      <w:r>
+        <w:tab/>
+      </w:r>
+      <w:r>
+        <w:tab/>
+        <w:t>(Taxi In Time, in Minutes)</w:t>
+      </w:r>
+      <w:r>
+        <w:tab/>
+      </w:r>
+      <w:r>
+        <w:tab/>
+        <w:t xml:space="preserve"> </w:t>
+      </w:r>
+    </w:p>
+    <w:p>
+      <w:pPr>
+        <w:spacing w:before="60" w:after="120"/>
+        <w:ind w:left="720"/>
+        <w:contextualSpacing/>
+      </w:pPr>
+      <w:r>
+        <w:t xml:space="preserve">CRSArrTime </w:t>
+      </w:r>
+      <w:r>
+        <w:tab/>
+        <w:t>(CRS Arrival Time (local time: hhmm))</w:t>
+      </w:r>
+      <w:r>
+        <w:tab/>
+        <w:t xml:space="preserve"> </w:t>
+      </w:r>
+    </w:p>
+    <w:p>
+      <w:pPr>
+        <w:spacing w:before="60" w:after="120"/>
+        <w:ind w:left="720"/>
+        <w:contextualSpacing/>
+      </w:pPr>
+      <w:r>
+        <w:t>ArrTime</w:t>
+      </w:r>
+      <w:r>
+        <w:tab/>
+      </w:r>
+      <w:r>
+        <w:tab/>
+        <w:t>Actual Arrival Time (local time: hhmm)</w:t>
+      </w:r>
+      <w:r>
+        <w:tab/>
+      </w:r>
+      <w:r>
+        <w:tab/>
+        <w:t xml:space="preserve"> </w:t>
+      </w:r>
+    </w:p>
+    <w:p>
+      <w:pPr>
+        <w:spacing w:before="60" w:after="120"/>
+        <w:ind w:left="720"/>
+        <w:contextualSpacing/>
+      </w:pPr>
+      <w:r>
+        <w:t xml:space="preserve">ArrDelay </w:t>
+      </w:r>
+      <w:r>
+        <w:tab/>
+        <w:t>(Difference in minutes between scheduled and actual arrival time. Early arrivals show negative numbers.)</w:t>
+      </w:r>
+    </w:p>
+    <w:p>
+      <w:pPr>
+        <w:spacing w:before="60" w:after="120"/>
+        <w:ind w:left="720"/>
+        <w:contextualSpacing/>
+      </w:pPr>
+      <w:r>
+        <w:t>ArrDelayMinutes</w:t>
+      </w:r>
+      <w:r>
+        <w:tab/>
+        <w:t>(Difference in minutes between scheduled and actual arrival time. Early arrivals set to 0.)</w:t>
+      </w:r>
+    </w:p>
+    <w:p>
+      <w:pPr>
+        <w:spacing w:before="60" w:after="120"/>
+        <w:ind w:left="720"/>
+        <w:contextualSpacing/>
+      </w:pPr>
+      <w:r>
+        <w:t xml:space="preserve">ArrDel15 </w:t>
+      </w:r>
+      <w:r>
+        <w:tab/>
+        <w:t>(Arrival Delay Indicator, 15 Minutes or More (1=Yes))</w:t>
+      </w:r>
+      <w:r>
+        <w:tab/>
+      </w:r>
+    </w:p>
+    <w:p>
+      <w:pPr>
+        <w:spacing w:before="60" w:after="120"/>
+        <w:ind w:left="720"/>
+        <w:contextualSpacing/>
+      </w:pPr>
+      <w:r>
+        <w:t>ArrivalDelayGroups (Arrival Delay intervals, every (15-minutes from &lt;-15 to &gt;180))</w:t>
+      </w:r>
+    </w:p>
+    <w:p>
+      <w:pPr>
+        <w:spacing w:before="60" w:after="120"/>
+        <w:ind w:left="720"/>
+        <w:contextualSpacing/>
+      </w:pPr>
+      <w:r>
+        <w:t xml:space="preserve"> ArrTimeBlk </w:t>
+      </w:r>
+      <w:r>
+        <w:tab/>
+        <w:t>(CRS Arrival Time Block, Hourly Intervals)</w:t>
+      </w:r>
+    </w:p>
+    <w:p>
+      <w:pPr>
+        <w:numPr>
+          <w:ilvl w:val="0"/>
+          <w:numId w:val="16"/>
+        </w:numPr>
+        <w:spacing w:before="60" w:after="120"/>
+        <w:contextualSpacing/>
+        <w:rPr>
+          <w:b/>
+        </w:rPr>
+      </w:pPr>
+      <w:r>
+        <w:rPr>
+          <w:b/>
+        </w:rPr>
+        <w:t>Cancellations and Diversions</w:t>
+      </w:r>
+    </w:p>
+    <w:p>
+      <w:pPr>
+        <w:spacing w:before="60" w:after="120"/>
+        <w:ind w:left="360" w:firstLine="360"/>
+        <w:contextualSpacing/>
+      </w:pPr>
+      <w:r>
+        <w:t xml:space="preserve">Cancelled  </w:t>
+      </w:r>
+      <w:r>
+        <w:tab/>
+      </w:r>
+      <w:r>
+        <w:tab/>
+        <w:t>(Cancelled Flight Indicator (1=Yes)),</w:t>
+      </w:r>
+    </w:p>
+    <w:p>
+      <w:pPr>
+        <w:spacing w:before="60" w:after="120"/>
+        <w:ind w:left="720"/>
+        <w:contextualSpacing/>
+      </w:pPr>
+      <w:r>
+        <w:t xml:space="preserve">Cancellation Code </w:t>
+      </w:r>
+      <w:r>
+        <w:tab/>
+        <w:t xml:space="preserve">(Specifies The Reason For Cancellation), </w:t>
+      </w:r>
+    </w:p>
+    <w:p>
+      <w:pPr>
+        <w:spacing w:before="60" w:after="120"/>
+        <w:ind w:left="720"/>
+        <w:contextualSpacing/>
+      </w:pPr>
+      <w:r>
+        <w:t>Diverted</w:t>
+      </w:r>
+      <w:r>
+        <w:tab/>
+      </w:r>
+      <w:r>
+        <w:tab/>
+      </w:r>
+      <w:r>
+        <w:tab/>
+        <w:t>(Diverted Flight Indicator (1=Yes))</w:t>
+      </w:r>
+    </w:p>
+    <w:p>
+      <w:pPr>
+        <w:numPr>
+          <w:ilvl w:val="0"/>
+          <w:numId w:val="16"/>
+        </w:numPr>
+        <w:spacing w:before="60" w:after="120"/>
+        <w:contextualSpacing/>
+      </w:pPr>
+      <w:r>
+        <w:rPr>
+          <w:b/>
+        </w:rPr>
+        <w:t>Flight summaries</w:t>
+      </w:r>
+      <w:r>
+        <w:t xml:space="preserve"> (or it can be as a part of fact table)</w:t>
+      </w:r>
+    </w:p>
+    <w:p>
+      <w:pPr>
+        <w:spacing w:before="60" w:after="120"/>
+        <w:ind w:left="720"/>
+        <w:contextualSpacing/>
+      </w:pPr>
+      <w:r>
+        <w:t>CRSElapsedTime</w:t>
+      </w:r>
+      <w:r>
+        <w:tab/>
+        <w:t xml:space="preserve">CRS </w:t>
+      </w:r>
+      <w:r>
+        <w:tab/>
+        <w:t>(Elapsed Time of Flight in Minutes),</w:t>
+      </w:r>
+      <w:r>
+        <w:tab/>
+      </w:r>
+      <w:r>
+        <w:tab/>
+        <w:t xml:space="preserve"> </w:t>
+      </w:r>
+    </w:p>
+    <w:p>
+      <w:pPr>
+        <w:spacing w:before="60" w:after="120"/>
+        <w:ind w:left="720"/>
+        <w:contextualSpacing/>
+      </w:pPr>
+      <w:r>
+        <w:t xml:space="preserve">ActualElapsedTime </w:t>
+      </w:r>
+      <w:r>
+        <w:tab/>
+        <w:t>(Elapsed Time of Flight in Minutes),</w:t>
+      </w:r>
+      <w:r>
+        <w:tab/>
+        <w:t xml:space="preserve"> </w:t>
+      </w:r>
+    </w:p>
+    <w:p>
+      <w:pPr>
+        <w:spacing w:before="60" w:after="120"/>
+        <w:ind w:left="720"/>
+        <w:contextualSpacing/>
+      </w:pPr>
+      <w:r>
+        <w:t xml:space="preserve">Flight Time </w:t>
+      </w:r>
+      <w:r>
+        <w:tab/>
+      </w:r>
+      <w:r>
+        <w:tab/>
+        <w:t>(in Minutes),</w:t>
+      </w:r>
+    </w:p>
+    <w:p>
+      <w:pPr>
+        <w:spacing w:before="60" w:after="120"/>
+        <w:ind w:left="720"/>
+        <w:contextualSpacing/>
+      </w:pPr>
+      <w:r>
+        <w:t>Number of Flights,</w:t>
+      </w:r>
+      <w:r>
+        <w:tab/>
+      </w:r>
+      <w:r>
+        <w:tab/>
+        <w:t xml:space="preserve"> </w:t>
+      </w:r>
+    </w:p>
+    <w:p>
+      <w:pPr>
+        <w:spacing w:before="60" w:after="120"/>
+        <w:ind w:left="720"/>
+        <w:contextualSpacing/>
+      </w:pPr>
+      <w:r>
+        <w:t>Distance,</w:t>
+      </w:r>
+      <w:r>
+        <w:tab/>
+      </w:r>
+      <w:r>
+        <w:tab/>
+        <w:t xml:space="preserve"> </w:t>
+      </w:r>
+    </w:p>
+    <w:p>
+      <w:pPr>
+        <w:spacing w:before="60" w:after="120"/>
+        <w:ind w:left="720"/>
+        <w:contextualSpacing/>
+      </w:pPr>
+      <w:r>
+        <w:t xml:space="preserve">Distance Group </w:t>
+      </w:r>
+      <w:r>
+        <w:tab/>
+      </w:r>
+      <w:r>
+        <w:tab/>
+        <w:t>(Distance Intervals, every 250 Miles, for Flight Segment)</w:t>
+      </w:r>
     </w:p>
     <w:p>
       <w:pPr>
         <w:pStyle w:val="Heading1"/>
       </w:pPr>
-      <w:bookmarkStart w:id="9" w:name="_Toc412572573"/>
-      <w:r>
-        <w:t>Dimensions of a Business</w:t>
-      </w:r>
-      <w:bookmarkStart w:id="10" w:name="_Hlk314571188"/>
+      <w:bookmarkStart w:id="11" w:name="_Toc412572574"/>
+      <w:r>
+        <w:t>Logical Scheme</w:t>
+      </w:r>
+      <w:bookmarkEnd w:id="11"/>
+    </w:p>
+    <w:p>
+      <w:pPr>
+        <w:pStyle w:val="Heading1"/>
+      </w:pPr>
+      <w:bookmarkStart w:id="12" w:name="_Toc412572575"/>
+      <w:r>
+        <w:t>Data Flow</w:t>
+      </w:r>
+      <w:bookmarkEnd w:id="12"/>
+    </w:p>
+    <w:p>
+      <w:pPr>
+        <w:pStyle w:val="Heading1"/>
+      </w:pPr>
+      <w:bookmarkStart w:id="13" w:name="_Toc412572576"/>
+      <w:r>
+        <w:t>Fact Table Partitioning Strategy</w:t>
+      </w:r>
+      <w:bookmarkEnd w:id="13"/>
+    </w:p>
+    <w:p>
+      <w:pPr>
+        <w:pStyle w:val="Heading1"/>
+      </w:pPr>
+      <w:bookmarkStart w:id="14" w:name="_Toc412572577"/>
+      <w:r>
+        <w:t>Strategy of Parallel Load</w:t>
+      </w:r>
+      <w:bookmarkEnd w:id="14"/>
+    </w:p>
+    <w:p>
+      <w:pPr>
+        <w:pStyle w:val="Heading1"/>
+      </w:pPr>
+      <w:bookmarkStart w:id="15" w:name="_Toc412572578"/>
+      <w:r>
+        <w:t>Report Layouts</w:t>
+      </w:r>
       <w:bookmarkEnd w:id="9"/>
-    </w:p>
-    <w:p>
-      <w:pPr>
-        <w:pStyle w:val="Heading1"/>
-      </w:pPr>
-      <w:bookmarkStart w:id="11" w:name="_Toc412572574"/>
-      <w:r>
-        <w:t>Logical Scheme</w:t>
-      </w:r>
-      <w:bookmarkEnd w:id="11"/>
-    </w:p>
-    <w:p>
-      <w:pPr>
-        <w:pStyle w:val="Heading1"/>
-      </w:pPr>
-      <w:bookmarkStart w:id="12" w:name="_Toc412572575"/>
-      <w:r>
-        <w:t>Data Flow</w:t>
-      </w:r>
-      <w:bookmarkEnd w:id="12"/>
-    </w:p>
-    <w:p>
-      <w:pPr>
-        <w:pStyle w:val="Heading1"/>
-      </w:pPr>
-      <w:bookmarkStart w:id="13" w:name="_Toc412572576"/>
-      <w:r>
-        <w:t>Fact Table Partitioning Strategy</w:t>
-      </w:r>
-      <w:bookmarkEnd w:id="13"/>
-    </w:p>
-    <w:p>
-      <w:pPr>
-        <w:pStyle w:val="Heading1"/>
-      </w:pPr>
-      <w:bookmarkStart w:id="14" w:name="_Toc412572577"/>
-      <w:r>
-        <w:t>Strategy of Parallel Load</w:t>
-      </w:r>
-      <w:bookmarkEnd w:id="14"/>
-    </w:p>
-    <w:p>
-      <w:pPr>
-        <w:pStyle w:val="Heading1"/>
-      </w:pPr>
-      <w:bookmarkStart w:id="15" w:name="_Toc412572578"/>
-      <w:r>
-        <w:t>Report Layouts</w:t>
-      </w:r>
-      <w:bookmarkEnd w:id="10"/>
       <w:bookmarkEnd w:id="15"/>
     </w:p>
     <w:sectPr>
@@ -1361,7 +2304,7 @@
               <w:noProof/>
               <w:sz w:val="16"/>
             </w:rPr>
-            <w:t>2015</w:t>
+            <w:t>2017</w:t>
           </w:r>
           <w:r>
             <w:rPr>
@@ -1399,7 +2342,7 @@
             <w:rPr>
               <w:noProof/>
             </w:rPr>
-            <w:t>2</w:t>
+            <w:t>3</w:t>
           </w:r>
           <w:r>
             <w:rPr>
@@ -1423,7 +2366,7 @@
             <w:rPr>
               <w:noProof/>
             </w:rPr>
-            <w:t>3</w:t>
+            <w:t>4</w:t>
           </w:r>
           <w:r>
             <w:rPr>
@@ -1603,7 +2546,7 @@
               <w:noProof/>
               <w:sz w:val="16"/>
             </w:rPr>
-            <w:t>2015</w:t>
+            <w:t>2017</w:t>
           </w:r>
           <w:r>
             <w:rPr>
@@ -1665,7 +2608,7 @@
             <w:rPr>
               <w:noProof/>
             </w:rPr>
-            <w:t>3</w:t>
+            <w:t>4</w:t>
           </w:r>
           <w:r>
             <w:rPr>
@@ -1916,7 +2859,7 @@
               <w:sz w:val="16"/>
               <w:szCs w:val="16"/>
             </w:rPr>
-            <w:t>24-Feb-2015 20:21</w:t>
+            <w:t>09-Nov-2017 21:50</w:t>
           </w:r>
           <w:r>
             <w:rPr>
@@ -2153,7 +3096,7 @@
               <w:sz w:val="16"/>
               <w:szCs w:val="16"/>
             </w:rPr>
-            <w:t>24-Feb-2015 20:21</w:t>
+            <w:t>09-Nov-2017 21:50</w:t>
           </w:r>
           <w:r>
             <w:rPr>
@@ -2444,6 +3387,95 @@
     </w:lvl>
   </w:abstractNum>
   <w:abstractNum w:abstractNumId="8" w15:restartNumberingAfterBreak="0">
+    <w:nsid w:val="25515D72"/>
+    <w:multiLevelType w:val="hybridMultilevel"/>
+    <w:tmpl w:val="CB9A8672"/>
+    <w:lvl w:ilvl="0" w:tplc="0409000F">
+      <w:start w:val="1"/>
+      <w:numFmt w:val="decimal"/>
+      <w:lvlText w:val="%1."/>
+      <w:lvlJc w:val="left"/>
+      <w:pPr>
+        <w:ind w:left="720" w:hanging="360"/>
+      </w:pPr>
+      <w:rPr>
+        <w:rFonts w:hint="default"/>
+      </w:rPr>
+    </w:lvl>
+    <w:lvl w:ilvl="1" w:tplc="04090019" w:tentative="1">
+      <w:start w:val="1"/>
+      <w:numFmt w:val="lowerLetter"/>
+      <w:lvlText w:val="%2."/>
+      <w:lvlJc w:val="left"/>
+      <w:pPr>
+        <w:ind w:left="1440" w:hanging="360"/>
+      </w:pPr>
+    </w:lvl>
+    <w:lvl w:ilvl="2" w:tplc="0409001B" w:tentative="1">
+      <w:start w:val="1"/>
+      <w:numFmt w:val="lowerRoman"/>
+      <w:lvlText w:val="%3."/>
+      <w:lvlJc w:val="right"/>
+      <w:pPr>
+        <w:ind w:left="2160" w:hanging="180"/>
+      </w:pPr>
+    </w:lvl>
+    <w:lvl w:ilvl="3" w:tplc="0409000F" w:tentative="1">
+      <w:start w:val="1"/>
+      <w:numFmt w:val="decimal"/>
+      <w:lvlText w:val="%4."/>
+      <w:lvlJc w:val="left"/>
+      <w:pPr>
+        <w:ind w:left="2880" w:hanging="360"/>
+      </w:pPr>
+    </w:lvl>
+    <w:lvl w:ilvl="4" w:tplc="04090019" w:tentative="1">
+      <w:start w:val="1"/>
+      <w:numFmt w:val="lowerLetter"/>
+      <w:lvlText w:val="%5."/>
+      <w:lvlJc w:val="left"/>
+      <w:pPr>
+        <w:ind w:left="3600" w:hanging="360"/>
+      </w:pPr>
+    </w:lvl>
+    <w:lvl w:ilvl="5" w:tplc="0409001B" w:tentative="1">
+      <w:start w:val="1"/>
+      <w:numFmt w:val="lowerRoman"/>
+      <w:lvlText w:val="%6."/>
+      <w:lvlJc w:val="right"/>
+      <w:pPr>
+        <w:ind w:left="4320" w:hanging="180"/>
+      </w:pPr>
+    </w:lvl>
+    <w:lvl w:ilvl="6" w:tplc="0409000F" w:tentative="1">
+      <w:start w:val="1"/>
+      <w:numFmt w:val="decimal"/>
+      <w:lvlText w:val="%7."/>
+      <w:lvlJc w:val="left"/>
+      <w:pPr>
+        <w:ind w:left="5040" w:hanging="360"/>
+      </w:pPr>
+    </w:lvl>
+    <w:lvl w:ilvl="7" w:tplc="04090019" w:tentative="1">
+      <w:start w:val="1"/>
+      <w:numFmt w:val="lowerLetter"/>
+      <w:lvlText w:val="%8."/>
+      <w:lvlJc w:val="left"/>
+      <w:pPr>
+        <w:ind w:left="5760" w:hanging="360"/>
+      </w:pPr>
+    </w:lvl>
+    <w:lvl w:ilvl="8" w:tplc="0409001B" w:tentative="1">
+      <w:start w:val="1"/>
+      <w:numFmt w:val="lowerRoman"/>
+      <w:lvlText w:val="%9."/>
+      <w:lvlJc w:val="right"/>
+      <w:pPr>
+        <w:ind w:left="6480" w:hanging="180"/>
+      </w:pPr>
+    </w:lvl>
+  </w:abstractNum>
+  <w:abstractNum w:abstractNumId="9" w15:restartNumberingAfterBreak="0">
     <w:nsid w:val="38374AD1"/>
     <w:multiLevelType w:val="hybridMultilevel"/>
     <w:tmpl w:val="A8962660"/>
@@ -2584,7 +3616,7 @@
       </w:rPr>
     </w:lvl>
   </w:abstractNum>
-  <w:abstractNum w:abstractNumId="9" w15:restartNumberingAfterBreak="0">
+  <w:abstractNum w:abstractNumId="10" w15:restartNumberingAfterBreak="0">
     <w:nsid w:val="3BB26C5D"/>
     <w:multiLevelType w:val="multilevel"/>
     <w:tmpl w:val="0409001F"/>
@@ -2698,7 +3730,7 @@
       </w:pPr>
     </w:lvl>
   </w:abstractNum>
-  <w:abstractNum w:abstractNumId="10" w15:restartNumberingAfterBreak="0">
+  <w:abstractNum w:abstractNumId="11" w15:restartNumberingAfterBreak="0">
     <w:nsid w:val="3C5A0EF0"/>
     <w:multiLevelType w:val="hybridMultilevel"/>
     <w:tmpl w:val="3C502EE8"/>
@@ -2718,7 +3750,7 @@
         <w:rFonts w:ascii="Symbol" w:hAnsi="Symbol" w:hint="default"/>
       </w:rPr>
     </w:lvl>
-    <w:lvl w:ilvl="1" w:tplc="04090003" w:tentative="1">
+    <w:lvl w:ilvl="1" w:tplc="04090003">
       <w:start w:val="1"/>
       <w:numFmt w:val="bullet"/>
       <w:lvlText w:val="o"/>
@@ -2839,7 +3871,7 @@
       </w:rPr>
     </w:lvl>
   </w:abstractNum>
-  <w:abstractNum w:abstractNumId="11" w15:restartNumberingAfterBreak="0">
+  <w:abstractNum w:abstractNumId="12" w15:restartNumberingAfterBreak="0">
     <w:nsid w:val="50157466"/>
     <w:multiLevelType w:val="multilevel"/>
     <w:tmpl w:val="04090023"/>
@@ -2954,7 +3986,7 @@
       </w:pPr>
     </w:lvl>
   </w:abstractNum>
-  <w:abstractNum w:abstractNumId="12" w15:restartNumberingAfterBreak="0">
+  <w:abstractNum w:abstractNumId="13" w15:restartNumberingAfterBreak="0">
     <w:nsid w:val="6C542DE3"/>
     <w:multiLevelType w:val="multilevel"/>
     <w:tmpl w:val="0409001D"/>
@@ -3068,7 +4100,7 @@
       </w:pPr>
     </w:lvl>
   </w:abstractNum>
-  <w:abstractNum w:abstractNumId="13" w15:restartNumberingAfterBreak="0">
+  <w:abstractNum w:abstractNumId="14" w15:restartNumberingAfterBreak="0">
     <w:nsid w:val="6DB2106C"/>
     <w:multiLevelType w:val="hybridMultilevel"/>
     <w:tmpl w:val="33026470"/>
@@ -3210,22 +4242,22 @@
     </w:lvl>
   </w:abstractNum>
   <w:num w:numId="1">
-    <w:abstractNumId w:val="11"/>
+    <w:abstractNumId w:val="12"/>
   </w:num>
   <w:num w:numId="2">
     <w:abstractNumId w:val="7"/>
   </w:num>
   <w:num w:numId="3">
-    <w:abstractNumId w:val="10"/>
+    <w:abstractNumId w:val="11"/>
   </w:num>
   <w:num w:numId="4">
     <w:abstractNumId w:val="5"/>
   </w:num>
   <w:num w:numId="5">
-    <w:abstractNumId w:val="8"/>
+    <w:abstractNumId w:val="9"/>
   </w:num>
   <w:num w:numId="6">
-    <w:abstractNumId w:val="13"/>
+    <w:abstractNumId w:val="14"/>
   </w:num>
   <w:num w:numId="7">
     <w:abstractNumId w:val="4"/>
@@ -3246,13 +4278,16 @@
     <w:abstractNumId w:val="0"/>
   </w:num>
   <w:num w:numId="13">
-    <w:abstractNumId w:val="9"/>
+    <w:abstractNumId w:val="10"/>
   </w:num>
   <w:num w:numId="14">
-    <w:abstractNumId w:val="12"/>
+    <w:abstractNumId w:val="13"/>
   </w:num>
   <w:num w:numId="15">
-    <w:abstractNumId w:val="10"/>
+    <w:abstractNumId w:val="11"/>
+  </w:num>
+  <w:num w:numId="16">
+    <w:abstractNumId w:val="8"/>
   </w:num>
 </w:numbering>
 </file>

</xml_diff>